<commit_message>
Task5 & Task6 complete
</commit_message>
<xml_diff>
--- a/Homeworks/Task3/Task3_Report.docx
+++ b/Homeworks/Task3/Task3_Report.docx
@@ -126,33 +126,7 @@
           <w:bCs/>
           <w:sz w:val="28"/>
         </w:rPr>
-        <w:t>Проверка гипотезы о том</w:t>
-      </w:r>
-      <w:r>
-        <w:rPr>
-          <w:rFonts w:ascii="Calibri" w:eastAsia="Calibri" w:hAnsi="Calibri" w:cs="Calibri"/>
-          <w:bCs/>
-          <w:sz w:val="28"/>
-        </w:rPr>
-        <w:t>,</w:t>
-      </w:r>
-      <w:r>
-        <w:rPr>
-          <w:rFonts w:ascii="Calibri" w:eastAsia="Calibri" w:hAnsi="Calibri" w:cs="Calibri"/>
-          <w:bCs/>
-          <w:sz w:val="28"/>
-        </w:rPr>
-        <w:t xml:space="preserve"> что средний рост увеличился за послед</w:t>
-      </w:r>
-      <w:bookmarkStart w:id="0" w:name="_GoBack"/>
-      <w:bookmarkEnd w:id="0"/>
-      <w:r>
-        <w:rPr>
-          <w:rFonts w:ascii="Calibri" w:eastAsia="Calibri" w:hAnsi="Calibri" w:cs="Calibri"/>
-          <w:bCs/>
-          <w:sz w:val="28"/>
-        </w:rPr>
-        <w:t>ние сто лет.</w:t>
+        <w:t>Проверка имеет ли действие лекарство, которое давали группе людей.</w:t>
       </w:r>
     </w:p>
     <w:p>
@@ -183,15 +157,15 @@
           <w:bCs/>
           <w:sz w:val="28"/>
         </w:rPr>
-        <w:t xml:space="preserve">, </w:t>
-      </w:r>
-      <w:r>
-        <w:rPr>
-          <w:rFonts w:ascii="Calibri" w:eastAsia="Calibri" w:hAnsi="Calibri" w:cs="Calibri"/>
-          <w:bCs/>
-          <w:sz w:val="28"/>
-        </w:rPr>
-        <w:t>что средняя температура плавления обычной стали и особого экспериментального материала различаются.</w:t>
+        <w:t>,</w:t>
+      </w:r>
+      <w:r>
+        <w:rPr>
+          <w:rFonts w:ascii="Calibri" w:eastAsia="Calibri" w:hAnsi="Calibri" w:cs="Calibri"/>
+          <w:bCs/>
+          <w:sz w:val="28"/>
+        </w:rPr>
+        <w:t xml:space="preserve"> что средний рост увеличился за последние сто лет.</w:t>
       </w:r>
     </w:p>
     <w:p>
@@ -214,42 +188,10 @@
           <w:bCs/>
           <w:sz w:val="28"/>
         </w:rPr>
-        <w:t xml:space="preserve">Проверка того что температура на планете за </w:t>
-      </w:r>
-      <w:proofErr w:type="gramStart"/>
-      <w:r>
-        <w:rPr>
-          <w:rFonts w:ascii="Calibri" w:eastAsia="Calibri" w:hAnsi="Calibri" w:cs="Calibri"/>
-          <w:bCs/>
-          <w:sz w:val="28"/>
-        </w:rPr>
-        <w:t>последние</w:t>
-      </w:r>
-      <w:proofErr w:type="gramEnd"/>
-      <w:r>
-        <w:rPr>
-          <w:rFonts w:ascii="Calibri" w:eastAsia="Calibri" w:hAnsi="Calibri" w:cs="Calibri"/>
-          <w:bCs/>
-          <w:sz w:val="28"/>
-        </w:rPr>
-        <w:t xml:space="preserve"> 50 лет </w:t>
-      </w:r>
-      <w:r>
-        <w:rPr>
-          <w:rFonts w:ascii="Calibri" w:eastAsia="Calibri" w:hAnsi="Calibri" w:cs="Calibri"/>
-          <w:bCs/>
-          <w:sz w:val="28"/>
-        </w:rPr>
-        <w:t>возросла</w:t>
-      </w:r>
-      <w:r>
-        <w:rPr>
-          <w:rFonts w:ascii="Calibri" w:eastAsia="Calibri" w:hAnsi="Calibri" w:cs="Calibri"/>
-          <w:bCs/>
-          <w:sz w:val="28"/>
-        </w:rPr>
-        <w:t>.</w:t>
-      </w:r>
+        <w:t>Проверка метода обучения. Стали ли оценки в группе с новым методом обучения лучше, чем были.</w:t>
+      </w:r>
+      <w:bookmarkStart w:id="0" w:name="_GoBack"/>
+      <w:bookmarkEnd w:id="0"/>
     </w:p>
     <w:p>
       <w:pPr>
@@ -404,7 +346,15 @@
           <w:bCs/>
           <w:sz w:val="28"/>
         </w:rPr>
-        <w:t>Гипотеза отклоняется</w:t>
+        <w:t>Альтернативная г</w:t>
+      </w:r>
+      <w:r>
+        <w:rPr>
+          <w:rFonts w:ascii="Calibri" w:eastAsia="Calibri" w:hAnsi="Calibri" w:cs="Calibri"/>
+          <w:bCs/>
+          <w:sz w:val="28"/>
+        </w:rPr>
+        <w:t>ипотеза отклоняется</w:t>
       </w:r>
     </w:p>
     <w:p>
@@ -1266,7 +1216,7 @@
   <a:extraClrSchemeLst/>
   <a:extLst>
     <a:ext uri="{05A4C25C-085E-4340-85A3-A5531E510DB2}">
-      <thm15:themeFamily xmlns:thm15="http://schemas.microsoft.com/office/thememl/2012/main" xmlns="" name="Office Theme" id="{62F939B6-93AF-4DB8-9C6B-D6C7DFDC589F}" vid="{4A3C46E8-61CC-4603-A589-7422A47A8E4A}"/>
+      <thm15:themeFamily xmlns="" xmlns:thm15="http://schemas.microsoft.com/office/thememl/2012/main" name="Office Theme" id="{62F939B6-93AF-4DB8-9C6B-D6C7DFDC589F}" vid="{4A3C46E8-61CC-4603-A589-7422A47A8E4A}"/>
     </a:ext>
   </a:extLst>
 </a:theme>

</xml_diff>